<commit_message>
feat: issued by fields
</commit_message>
<xml_diff>
--- a/fastapi_server/Price_Quotation_Template_BOQ_new.docx
+++ b/fastapi_server/Price_Quotation_Template_BOQ_new.docx
@@ -2,297 +2,6 @@
 <file path=word/document.xml><?xml version="1.0" encoding="utf-8"?>
 <w:document xmlns:mc="http://schemas.openxmlformats.org/markup-compatibility/2006" xmlns:o="urn:schemas-microsoft-com:office:office" xmlns:r="http://schemas.openxmlformats.org/officeDocument/2006/relationships" xmlns:m="http://schemas.openxmlformats.org/officeDocument/2006/math" xmlns:v="urn:schemas-microsoft-com:vml" xmlns:wp="http://schemas.openxmlformats.org/drawingml/2006/wordprocessingDrawing" xmlns:w10="urn:schemas-microsoft-com:office:word" xmlns:w="http://schemas.openxmlformats.org/wordprocessingml/2006/main" xmlns:wne="http://schemas.microsoft.com/office/word/2006/wordml" xmlns:sl="http://schemas.openxmlformats.org/schemaLibrary/2006/main" xmlns:a="http://schemas.openxmlformats.org/drawingml/2006/main" xmlns:pic="http://schemas.openxmlformats.org/drawingml/2006/picture" xmlns:c="http://schemas.openxmlformats.org/drawingml/2006/chart" xmlns:lc="http://schemas.openxmlformats.org/drawingml/2006/lockedCanvas" xmlns:dgm="http://schemas.openxmlformats.org/drawingml/2006/diagram" xmlns:wps="http://schemas.microsoft.com/office/word/2010/wordprocessingShape" xmlns:wpg="http://schemas.microsoft.com/office/word/2010/wordprocessingGroup" xmlns:w14="http://schemas.microsoft.com/office/word/2010/wordml" xmlns:w15="http://schemas.microsoft.com/office/word/2012/wordml" xmlns:w16="http://schemas.microsoft.com/office/word/2018/wordml" xmlns:w16cex="http://schemas.microsoft.com/office/word/2018/wordml/cex" xmlns:w16cid="http://schemas.microsoft.com/office/word/2016/wordml/cid" xmlns="http://schemas.microsoft.com/office/tasks/2019/documenttasks" xmlns:cr="http://schemas.microsoft.com/office/comments/2020/reactions">
   <w:body>
-    <w:p>
-      <w:pPr>
-        <w:rPr/>
-      </w:pPr>
-      <w:r>
-        <w:rPr>
-          <w:rtl w:val="0"/>
-        </w:rPr>
-      </w:r>
-    </w:p>
-    <w:sdt>
-      <w:sdtPr>
-        <w:lock w:val="contentLocked"/>
-        <w:id w:val="1473755912"/>
-        <w:tag w:val="goog_rdk_0"/>
-      </w:sdtPr>
-      <w:sdtContent>
-        <w:tbl>
-          <w:tblPr>
-            <w:tblStyle w:val="Table1"/>
-            <w:tblpPr w:leftFromText="180" w:rightFromText="180" w:topFromText="180" w:bottomFromText="180" w:vertAnchor="text" w:horzAnchor="text" w:tblpX="0" w:tblpY="0"/>
-            <w:tblW w:w="9510.0" w:type="dxa"/>
-            <w:jc w:val="left"/>
-            <w:tblBorders>
-              <w:top w:color="000000" w:space="0" w:sz="8" w:val="single"/>
-              <w:left w:color="000000" w:space="0" w:sz="8" w:val="single"/>
-              <w:bottom w:color="000000" w:space="0" w:sz="8" w:val="single"/>
-              <w:right w:color="000000" w:space="0" w:sz="8" w:val="single"/>
-              <w:insideH w:color="000000" w:space="0" w:sz="8" w:val="single"/>
-              <w:insideV w:color="000000" w:space="0" w:sz="8" w:val="single"/>
-            </w:tblBorders>
-            <w:tblLayout w:type="fixed"/>
-            <w:tblLook w:val="0600"/>
-          </w:tblPr>
-          <w:tblGrid>
-            <w:gridCol w:w="4755"/>
-            <w:gridCol w:w="4755"/>
-            <w:tblGridChange w:id="0">
-              <w:tblGrid>
-                <w:gridCol w:w="4755"/>
-                <w:gridCol w:w="4755"/>
-              </w:tblGrid>
-            </w:tblGridChange>
-          </w:tblGrid>
-          <w:tr>
-            <w:trPr>
-              <w:cantSplit w:val="0"/>
-              <w:trHeight w:val="315" w:hRule="atLeast"/>
-              <w:tblHeader w:val="0"/>
-            </w:trPr>
-            <w:tc>
-              <w:tcPr>
-                <w:tcBorders>
-                  <w:top w:color="ffffff" w:space="0" w:sz="8" w:val="single"/>
-                  <w:left w:color="ffffff" w:space="0" w:sz="8" w:val="single"/>
-                  <w:bottom w:color="ffffff" w:space="0" w:sz="8" w:val="single"/>
-                  <w:right w:color="ffffff" w:space="0" w:sz="8" w:val="single"/>
-                </w:tcBorders>
-                <w:tcMar>
-                  <w:top w:w="0.0" w:type="dxa"/>
-                  <w:left w:w="0.0" w:type="dxa"/>
-                  <w:bottom w:w="0.0" w:type="dxa"/>
-                  <w:right w:w="0.0" w:type="dxa"/>
-                </w:tcMar>
-              </w:tcPr>
-              <w:p>
-                <w:pPr>
-                  <w:pStyle w:val="Title"/>
-                  <w:ind w:left="0" w:firstLine="0"/>
-                  <w:rPr/>
-                </w:pPr>
-                <w:bookmarkStart w:colFirst="0" w:colLast="0" w:name="_heading=h.oe196g5e8w1t" w:id="0"/>
-                <w:bookmarkEnd w:id="0"/>
-                <w:r>
-                  <w:rPr>
-                    <w:color w:val="666666"/>
-                    <w:sz w:val="18"/>
-                    <w:szCs w:val="18"/>
-                    <w:rtl w:val="0"/>
-                  </w:rPr>
-                  <w:t xml:space="preserve">{{ company }}</w:t>
-                </w:r>
-                <w:r>
-                  <w:rPr>
-                    <w:rtl w:val="0"/>
-                  </w:rPr>
-                </w:r>
-              </w:p>
-            </w:tc>
-            <w:tc>
-              <w:tcPr>
-                <w:vMerge w:val="restart"/>
-                <w:tcBorders>
-                  <w:top w:color="ffffff" w:space="0" w:sz="8" w:val="single"/>
-                  <w:left w:color="ffffff" w:space="0" w:sz="8" w:val="single"/>
-                  <w:bottom w:color="ffffff" w:space="0" w:sz="8" w:val="single"/>
-                  <w:right w:color="ffffff" w:space="0" w:sz="8" w:val="single"/>
-                </w:tcBorders>
-              </w:tcPr>
-              <w:p>
-                <w:pPr>
-                  <w:pStyle w:val="Title"/>
-                  <w:ind w:left="0" w:firstLine="0"/>
-                  <w:rPr/>
-                </w:pPr>
-                <w:bookmarkStart w:colFirst="0" w:colLast="0" w:name="_heading=h.7q105i45y120" w:id="1"/>
-                <w:bookmarkEnd w:id="1"/>
-                <w:r>
-                  <w:rPr>
-                    <w:color w:val="666666"/>
-                    <w:sz w:val="18"/>
-                    <w:szCs w:val="18"/>
-                    <w:rtl w:val="0"/>
-                  </w:rPr>
-                  <w:t xml:space="preserve">{{ logo }}</w:t>
-                </w:r>
-                <w:r>
-                  <w:rPr>
-                    <w:rtl w:val="0"/>
-                  </w:rPr>
-                </w:r>
-              </w:p>
-            </w:tc>
-          </w:tr>
-          <w:tr>
-            <w:trPr>
-              <w:cantSplit w:val="0"/>
-              <w:trHeight w:val="300" w:hRule="atLeast"/>
-              <w:tblHeader w:val="0"/>
-            </w:trPr>
-            <w:tc>
-              <w:tcPr>
-                <w:tcBorders>
-                  <w:top w:color="ffffff" w:space="0" w:sz="8" w:val="single"/>
-                  <w:left w:color="ffffff" w:space="0" w:sz="8" w:val="single"/>
-                  <w:bottom w:color="ffffff" w:space="0" w:sz="8" w:val="single"/>
-                  <w:right w:color="ffffff" w:space="0" w:sz="8" w:val="single"/>
-                </w:tcBorders>
-                <w:tcMar>
-                  <w:top w:w="0.0" w:type="dxa"/>
-                  <w:left w:w="0.0" w:type="dxa"/>
-                  <w:bottom w:w="0.0" w:type="dxa"/>
-                  <w:right w:w="0.0" w:type="dxa"/>
-                </w:tcMar>
-              </w:tcPr>
-              <w:p>
-                <w:pPr>
-                  <w:pStyle w:val="Title"/>
-                  <w:ind w:left="0" w:firstLine="0"/>
-                  <w:rPr/>
-                </w:pPr>
-                <w:bookmarkStart w:colFirst="0" w:colLast="0" w:name="_heading=h.hqxobw7e16au" w:id="2"/>
-                <w:bookmarkEnd w:id="2"/>
-                <w:r>
-                  <w:rPr>
-                    <w:color w:val="666666"/>
-                    <w:sz w:val="18"/>
-                    <w:szCs w:val="18"/>
-                    <w:rtl w:val="0"/>
-                  </w:rPr>
-                  <w:t xml:space="preserve">{{ address }}</w:t>
-                </w:r>
-                <w:r>
-                  <w:rPr>
-                    <w:rtl w:val="0"/>
-                  </w:rPr>
-                </w:r>
-              </w:p>
-            </w:tc>
-            <w:tc>
-              <w:tcPr>
-                <w:vMerge w:val="continue"/>
-                <w:tcBorders>
-                  <w:top w:color="ffffff" w:space="0" w:sz="8" w:val="single"/>
-                  <w:left w:color="ffffff" w:space="0" w:sz="8" w:val="single"/>
-                  <w:bottom w:color="ffffff" w:space="0" w:sz="8" w:val="single"/>
-                  <w:right w:color="ffffff" w:space="0" w:sz="8" w:val="single"/>
-                </w:tcBorders>
-              </w:tcPr>
-              <w:p>
-                <w:pPr>
-                  <w:keepNext w:val="0"/>
-                  <w:keepLines w:val="0"/>
-                  <w:pageBreakBefore w:val="0"/>
-                  <w:widowControl w:val="0"/>
-                  <w:pBdr>
-                    <w:top w:space="0" w:sz="0" w:val="nil"/>
-                    <w:left w:space="0" w:sz="0" w:val="nil"/>
-                    <w:bottom w:space="0" w:sz="0" w:val="nil"/>
-                    <w:right w:space="0" w:sz="0" w:val="nil"/>
-                    <w:between w:space="0" w:sz="0" w:val="nil"/>
-                  </w:pBdr>
-                  <w:shd w:fill="auto" w:val="clear"/>
-                  <w:spacing w:after="0" w:before="0" w:line="276" w:lineRule="auto"/>
-                  <w:ind w:left="0" w:right="0" w:firstLine="0"/>
-                  <w:jc w:val="left"/>
-                  <w:rPr/>
-                </w:pPr>
-                <w:r>
-                  <w:rPr>
-                    <w:rtl w:val="0"/>
-                  </w:rPr>
-                </w:r>
-              </w:p>
-            </w:tc>
-          </w:tr>
-          <w:tr>
-            <w:trPr>
-              <w:cantSplit w:val="0"/>
-              <w:trHeight w:val="270" w:hRule="atLeast"/>
-              <w:tblHeader w:val="0"/>
-            </w:trPr>
-            <w:tc>
-              <w:tcPr>
-                <w:tcBorders>
-                  <w:top w:color="ffffff" w:space="0" w:sz="8" w:val="single"/>
-                  <w:left w:color="ffffff" w:space="0" w:sz="8" w:val="single"/>
-                  <w:bottom w:color="ffffff" w:space="0" w:sz="8" w:val="single"/>
-                  <w:right w:color="ffffff" w:space="0" w:sz="8" w:val="single"/>
-                </w:tcBorders>
-                <w:tcMar>
-                  <w:top w:w="0.0" w:type="dxa"/>
-                  <w:left w:w="0.0" w:type="dxa"/>
-                  <w:bottom w:w="0.0" w:type="dxa"/>
-                  <w:right w:w="0.0" w:type="dxa"/>
-                </w:tcMar>
-              </w:tcPr>
-              <w:p>
-                <w:pPr>
-                  <w:pStyle w:val="Title"/>
-                  <w:ind w:left="0" w:firstLine="0"/>
-                  <w:rPr/>
-                </w:pPr>
-                <w:bookmarkStart w:colFirst="0" w:colLast="0" w:name="_heading=h.355ikscyc0vz" w:id="3"/>
-                <w:bookmarkEnd w:id="3"/>
-                <w:r>
-                  <w:rPr>
-                    <w:color w:val="666666"/>
-                    <w:sz w:val="18"/>
-                    <w:szCs w:val="18"/>
-                    <w:rtl w:val="0"/>
-                  </w:rPr>
-                  <w:t xml:space="preserve">Mail: {{ email }}</w:t>
-                </w:r>
-                <w:r>
-                  <w:rPr>
-                    <w:rtl w:val="0"/>
-                  </w:rPr>
-                </w:r>
-              </w:p>
-            </w:tc>
-            <w:tc>
-              <w:tcPr>
-                <w:vMerge w:val="continue"/>
-                <w:tcBorders>
-                  <w:top w:color="ffffff" w:space="0" w:sz="8" w:val="single"/>
-                  <w:left w:color="ffffff" w:space="0" w:sz="8" w:val="single"/>
-                  <w:bottom w:color="ffffff" w:space="0" w:sz="8" w:val="single"/>
-                  <w:right w:color="ffffff" w:space="0" w:sz="8" w:val="single"/>
-                </w:tcBorders>
-              </w:tcPr>
-              <w:p>
-                <w:pPr>
-                  <w:keepNext w:val="0"/>
-                  <w:keepLines w:val="0"/>
-                  <w:pageBreakBefore w:val="0"/>
-                  <w:widowControl w:val="0"/>
-                  <w:pBdr>
-                    <w:top w:space="0" w:sz="0" w:val="nil"/>
-                    <w:left w:space="0" w:sz="0" w:val="nil"/>
-                    <w:bottom w:space="0" w:sz="0" w:val="nil"/>
-                    <w:right w:space="0" w:sz="0" w:val="nil"/>
-                    <w:between w:space="0" w:sz="0" w:val="nil"/>
-                  </w:pBdr>
-                  <w:shd w:fill="auto" w:val="clear"/>
-                  <w:spacing w:after="0" w:before="0" w:line="276" w:lineRule="auto"/>
-                  <w:ind w:left="0" w:right="0" w:firstLine="0"/>
-                  <w:jc w:val="left"/>
-                  <w:rPr/>
-                </w:pPr>
-                <w:r>
-                  <w:rPr>
-                    <w:rtl w:val="0"/>
-                  </w:rPr>
-                </w:r>
-              </w:p>
-            </w:tc>
-          </w:tr>
-        </w:tbl>
-      </w:sdtContent>
-    </w:sdt>
     <w:p>
       <w:pPr>
         <w:rPr/>
@@ -312,73 +21,20 @@
     <w:p>
       <w:pPr>
         <w:pStyle w:val="Title"/>
-        <w:spacing w:before="0" w:lineRule="auto"/>
-        <w:ind w:left="0" w:firstLine="0"/>
+        <w:spacing w:after="200" w:lineRule="auto"/>
+        <w:ind w:left="0"/>
+        <w:jc w:val="center"/>
         <w:rPr/>
       </w:pPr>
+      <w:bookmarkStart w:colFirst="0" w:colLast="0" w:name="_heading=h.wdx83dq2huxr" w:id="0"/>
+      <w:bookmarkEnd w:id="0"/>
       <w:r>
         <w:rPr>
           <w:color w:val="17365c"/>
           <w:rtl w:val="0"/>
         </w:rPr>
-        <w:t xml:space="preserve">  QUOTAZIONE LAVORI DI</w:t>
-      </w:r>
-      <w:r>
-        <w:rPr>
-          <w:rtl w:val="0"/>
-        </w:rPr>
-      </w:r>
-    </w:p>
-    <w:p>
-      <w:pPr>
-        <w:pStyle w:val="Title"/>
-        <w:ind w:firstLine="240"/>
-        <w:rPr/>
-      </w:pPr>
-      <w:r>
-        <w:rPr>
-          <w:color w:val="17365c"/>
-          <w:rtl w:val="0"/>
-        </w:rPr>
-        <w:t xml:space="preserve">RISTRUTTURAZIONE – {{ region }}</w:t>
-      </w:r>
-      <w:r>
-        <w:rPr>
-          <w:rtl w:val="0"/>
-        </w:rPr>
-      </w:r>
-    </w:p>
-    <w:p>
-      <w:pPr>
-        <w:keepNext w:val="0"/>
-        <w:keepLines w:val="0"/>
-        <w:pageBreakBefore w:val="0"/>
-        <w:widowControl w:val="0"/>
-        <w:pBdr>
-          <w:top w:space="0" w:sz="0" w:val="nil"/>
-          <w:left w:space="0" w:sz="0" w:val="nil"/>
-          <w:bottom w:space="0" w:sz="0" w:val="nil"/>
-          <w:right w:space="0" w:sz="0" w:val="nil"/>
-          <w:between w:space="0" w:sz="0" w:val="nil"/>
-        </w:pBdr>
-        <w:shd w:fill="auto" w:val="clear"/>
-        <w:spacing w:after="0" w:before="7" w:line="240" w:lineRule="auto"/>
-        <w:ind w:left="0" w:right="0" w:firstLine="0"/>
-        <w:jc w:val="left"/>
-        <w:rPr>
-          <w:rFonts w:ascii="Calibri" w:cs="Calibri" w:eastAsia="Calibri" w:hAnsi="Calibri"/>
-          <w:b w:val="0"/>
-          <w:i w:val="0"/>
-          <w:smallCaps w:val="0"/>
-          <w:strike w:val="0"/>
-          <w:color w:val="000000"/>
-          <w:sz w:val="3"/>
-          <w:szCs w:val="3"/>
-          <w:u w:val="none"/>
-          <w:shd w:fill="auto" w:val="clear"/>
-          <w:vertAlign w:val="baseline"/>
-        </w:rPr>
-      </w:pPr>
+        <w:t xml:space="preserve">{{ offer_title }}</w:t>
+      </w:r>
       <w:r>
         <w:rPr>
           <w:rtl w:val="0"/>
@@ -386,7 +42,7 @@
       </w:r>
       <w:r>
         <mc:AlternateContent>
-          <mc:Choice Requires="wps">
+          <mc:Choice Requires="wpg">
             <w:drawing>
               <wp:anchor allowOverlap="1" behindDoc="0" distB="0" distT="0" distL="0" distR="0" hidden="0" layoutInCell="1" locked="0" relativeHeight="0" simplePos="0">
                 <wp:simplePos x="0" y="0"/>
@@ -396,10 +52,10 @@
                 <wp:positionV relativeFrom="paragraph">
                   <wp:posOffset>25400</wp:posOffset>
                 </wp:positionV>
-                <wp:extent cx="1270" cy="12700"/>
+                <wp:extent cx="12700" cy="12700"/>
                 <wp:effectExtent b="0" l="0" r="0" t="0"/>
                 <wp:wrapTopAndBottom distB="0" distT="0"/>
-                <wp:docPr id="5" name=""/>
+                <wp:docPr id="7" name=""/>
                 <a:graphic>
                   <a:graphicData uri="http://schemas.microsoft.com/office/word/2010/wordprocessingShape">
                     <wps:wsp>
@@ -453,10 +109,150 @@
                 <wp:positionV relativeFrom="paragraph">
                   <wp:posOffset>25400</wp:posOffset>
                 </wp:positionV>
+                <wp:extent cx="12700" cy="12700"/>
+                <wp:effectExtent b="0" l="0" r="0" t="0"/>
+                <wp:wrapTopAndBottom distB="0" distT="0"/>
+                <wp:docPr id="7" name="image2.png"/>
+                <a:graphic>
+                  <a:graphicData uri="http://schemas.openxmlformats.org/drawingml/2006/picture">
+                    <pic:pic>
+                      <pic:nvPicPr>
+                        <pic:cNvPr id="0" name="image2.png"/>
+                        <pic:cNvPicPr preferRelativeResize="0"/>
+                      </pic:nvPicPr>
+                      <pic:blipFill>
+                        <a:blip r:embed="rId8"/>
+                        <a:srcRect/>
+                        <a:stretch>
+                          <a:fillRect/>
+                        </a:stretch>
+                      </pic:blipFill>
+                      <pic:spPr>
+                        <a:xfrm>
+                          <a:off x="0" y="0"/>
+                          <a:ext cx="12700" cy="12700"/>
+                        </a:xfrm>
+                        <a:prstGeom prst="rect"/>
+                        <a:ln/>
+                      </pic:spPr>
+                    </pic:pic>
+                  </a:graphicData>
+                </a:graphic>
+              </wp:anchor>
+            </w:drawing>
+          </mc:Fallback>
+        </mc:AlternateContent>
+      </w:r>
+    </w:p>
+    <w:p>
+      <w:pPr>
+        <w:keepNext w:val="0"/>
+        <w:keepLines w:val="0"/>
+        <w:pageBreakBefore w:val="0"/>
+        <w:widowControl w:val="0"/>
+        <w:pBdr>
+          <w:top w:space="0" w:sz="0" w:val="nil"/>
+          <w:left w:space="0" w:sz="0" w:val="nil"/>
+          <w:bottom w:space="0" w:sz="0" w:val="nil"/>
+          <w:right w:space="0" w:sz="0" w:val="nil"/>
+          <w:between w:space="0" w:sz="0" w:val="nil"/>
+        </w:pBdr>
+        <w:shd w:fill="auto" w:val="clear"/>
+        <w:spacing w:after="0" w:before="7" w:line="240" w:lineRule="auto"/>
+        <w:ind w:left="0" w:right="0" w:firstLine="0"/>
+        <w:jc w:val="left"/>
+        <w:rPr>
+          <w:rFonts w:ascii="Calibri" w:cs="Calibri" w:eastAsia="Calibri" w:hAnsi="Calibri"/>
+          <w:b w:val="0"/>
+          <w:i w:val="0"/>
+          <w:smallCaps w:val="0"/>
+          <w:strike w:val="0"/>
+          <w:color w:val="000000"/>
+          <w:sz w:val="3"/>
+          <w:szCs w:val="3"/>
+          <w:u w:val="none"/>
+          <w:shd w:fill="auto" w:val="clear"/>
+          <w:vertAlign w:val="baseline"/>
+        </w:rPr>
+      </w:pPr>
+      <w:r>
+        <w:rPr>
+          <w:rtl w:val="0"/>
+        </w:rPr>
+      </w:r>
+      <w:r>
+        <mc:AlternateContent>
+          <mc:Choice Requires="wps">
+            <w:drawing>
+              <wp:anchor allowOverlap="1" behindDoc="0" distB="0" distT="0" distL="0" distR="0" hidden="0" layoutInCell="1" locked="0" relativeHeight="0" simplePos="0">
+                <wp:simplePos x="0" y="0"/>
+                <wp:positionH relativeFrom="column">
+                  <wp:posOffset>139700</wp:posOffset>
+                </wp:positionH>
+                <wp:positionV relativeFrom="paragraph">
+                  <wp:posOffset>25400</wp:posOffset>
+                </wp:positionV>
                 <wp:extent cx="1270" cy="12700"/>
                 <wp:effectExtent b="0" l="0" r="0" t="0"/>
                 <wp:wrapTopAndBottom distB="0" distT="0"/>
-                <wp:docPr id="5" name="image1.png"/>
+                <wp:docPr id="6" name=""/>
+                <a:graphic>
+                  <a:graphicData uri="http://schemas.microsoft.com/office/word/2010/wordprocessingShape">
+                    <wps:wsp>
+                      <wps:cNvSpPr/>
+                      <wps:cNvPr id="2" name="Shape 2"/>
+                      <wps:spPr>
+                        <a:xfrm>
+                          <a:off x="2602800" y="3779365"/>
+                          <a:ext cx="5486400" cy="1270"/>
+                        </a:xfrm>
+                        <a:custGeom>
+                          <a:rect b="b" l="l" r="r" t="t"/>
+                          <a:pathLst>
+                            <a:path extrusionOk="0" h="120000" w="5486400">
+                              <a:moveTo>
+                                <a:pt x="0" y="0"/>
+                              </a:moveTo>
+                              <a:lnTo>
+                                <a:pt x="5486400" y="0"/>
+                              </a:lnTo>
+                            </a:path>
+                          </a:pathLst>
+                        </a:custGeom>
+                        <a:noFill/>
+                        <a:ln cap="flat" cmpd="sng" w="12700">
+                          <a:solidFill>
+                            <a:srgbClr val="4E81BD"/>
+                          </a:solidFill>
+                          <a:prstDash val="solid"/>
+                          <a:round/>
+                          <a:headEnd len="sm" w="sm" type="none"/>
+                          <a:tailEnd len="sm" w="sm" type="none"/>
+                        </a:ln>
+                      </wps:spPr>
+                      <wps:bodyPr anchorCtr="0" anchor="ctr" bIns="91425" lIns="91425" spcFirstLastPara="1" rIns="91425" wrap="square" tIns="91425">
+                        <a:noAutofit/>
+                      </wps:bodyPr>
+                    </wps:wsp>
+                  </a:graphicData>
+                </a:graphic>
+              </wp:anchor>
+            </w:drawing>
+          </mc:Choice>
+          <mc:Fallback>
+            <w:drawing>
+              <wp:anchor allowOverlap="1" behindDoc="0" distB="0" distT="0" distL="0" distR="0" hidden="0" layoutInCell="1" locked="0" relativeHeight="0" simplePos="0">
+                <wp:simplePos x="0" y="0"/>
+                <wp:positionH relativeFrom="column">
+                  <wp:posOffset>139700</wp:posOffset>
+                </wp:positionH>
+                <wp:positionV relativeFrom="paragraph">
+                  <wp:posOffset>25400</wp:posOffset>
+                </wp:positionV>
+                <wp:extent cx="1270" cy="12700"/>
+                <wp:effectExtent b="0" l="0" r="0" t="0"/>
+                <wp:wrapTopAndBottom distB="0" distT="0"/>
+                <wp:docPr id="6" name="image1.png"/>
                 <a:graphic>
                   <a:graphicData uri="http://schemas.openxmlformats.org/drawingml/2006/picture">
                     <pic:pic>
@@ -490,170 +286,94 @@
     </w:p>
     <w:p>
       <w:pPr>
-        <w:keepNext w:val="0"/>
-        <w:keepLines w:val="0"/>
-        <w:pageBreakBefore w:val="0"/>
-        <w:widowControl w:val="0"/>
-        <w:pBdr>
-          <w:top w:space="0" w:sz="0" w:val="nil"/>
-          <w:left w:space="0" w:sz="0" w:val="nil"/>
-          <w:bottom w:space="0" w:sz="0" w:val="nil"/>
-          <w:right w:space="0" w:sz="0" w:val="nil"/>
-          <w:between w:space="0" w:sz="0" w:val="nil"/>
-        </w:pBdr>
-        <w:shd w:fill="auto" w:val="clear"/>
-        <w:spacing w:after="0" w:before="302" w:line="276" w:lineRule="auto"/>
-        <w:ind w:left="240" w:right="6474" w:firstLine="0"/>
-        <w:jc w:val="left"/>
+        <w:spacing w:before="7" w:lineRule="auto"/>
+        <w:jc w:val="both"/>
         <w:rPr/>
       </w:pPr>
       <w:r>
         <w:rPr>
-          <w:rFonts w:ascii="Cambria" w:cs="Cambria" w:eastAsia="Cambria" w:hAnsi="Cambria"/>
-          <w:b w:val="0"/>
-          <w:i w:val="0"/>
-          <w:smallCaps w:val="0"/>
-          <w:strike w:val="0"/>
-          <w:color w:val="000000"/>
-          <w:sz w:val="22"/>
-          <w:szCs w:val="22"/>
-          <w:u w:val="none"/>
-          <w:shd w:fill="auto" w:val="clear"/>
-          <w:vertAlign w:val="baseline"/>
-          <w:rtl w:val="0"/>
-        </w:rPr>
-        <w:t xml:space="preserve">Committente: {{ client }}</w:t>
-      </w:r>
-      <w:r>
-        <w:rPr>
-          <w:rtl w:val="0"/>
-        </w:rPr>
+          <w:rtl w:val="0"/>
+        </w:rPr>
+        <w:t xml:space="preserve">Spettabile {{ client }}, di seguito la nostra miglior offerta per i lavori di pittura concordati nel sopralluogo del {{ date }}.</w:t>
       </w:r>
     </w:p>
     <w:p>
       <w:pPr>
-        <w:keepNext w:val="0"/>
-        <w:keepLines w:val="0"/>
-        <w:pageBreakBefore w:val="0"/>
-        <w:widowControl w:val="0"/>
-        <w:pBdr>
-          <w:top w:space="0" w:sz="0" w:val="nil"/>
-          <w:left w:space="0" w:sz="0" w:val="nil"/>
-          <w:bottom w:space="0" w:sz="0" w:val="nil"/>
-          <w:right w:space="0" w:sz="0" w:val="nil"/>
-          <w:between w:space="0" w:sz="0" w:val="nil"/>
-        </w:pBdr>
-        <w:shd w:fill="auto" w:val="clear"/>
-        <w:spacing w:after="0" w:before="0" w:line="276" w:lineRule="auto"/>
+        <w:spacing w:before="302" w:line="276" w:lineRule="auto"/>
         <w:ind w:left="240" w:right="6474" w:firstLine="0"/>
-        <w:jc w:val="left"/>
-        <w:rPr>
-          <w:rFonts w:ascii="Cambria" w:cs="Cambria" w:eastAsia="Cambria" w:hAnsi="Cambria"/>
-          <w:b w:val="0"/>
-          <w:i w:val="0"/>
-          <w:smallCaps w:val="0"/>
-          <w:strike w:val="0"/>
-          <w:color w:val="000000"/>
-          <w:sz w:val="22"/>
-          <w:szCs w:val="22"/>
-          <w:u w:val="none"/>
-          <w:shd w:fill="auto" w:val="clear"/>
-          <w:vertAlign w:val="baseline"/>
-        </w:rPr>
+        <w:rPr/>
       </w:pPr>
       <w:r>
         <w:rPr>
-          <w:rFonts w:ascii="Cambria" w:cs="Cambria" w:eastAsia="Cambria" w:hAnsi="Cambria"/>
-          <w:b w:val="0"/>
-          <w:i w:val="0"/>
-          <w:smallCaps w:val="0"/>
-          <w:strike w:val="0"/>
-          <w:color w:val="000000"/>
-          <w:sz w:val="22"/>
-          <w:szCs w:val="22"/>
-          <w:u w:val="none"/>
-          <w:shd w:fill="auto" w:val="clear"/>
-          <w:vertAlign w:val="baseline"/>
-          <w:rtl w:val="0"/>
-        </w:rPr>
-        <w:t xml:space="preserve">Data: </w:t>
-      </w:r>
-      <w:r>
-        <w:rPr>
-          <w:rtl w:val="0"/>
-        </w:rPr>
-        <w:t xml:space="preserve">{{ date }}</w:t>
-      </w:r>
-      <w:r>
-        <w:rPr>
-          <w:rtl w:val="0"/>
-        </w:rPr>
+          <w:rtl w:val="0"/>
+        </w:rPr>
+        <w:t xml:space="preserve">Committente: {{ client }}</w:t>
       </w:r>
     </w:p>
     <w:p>
       <w:pPr>
-        <w:keepNext w:val="0"/>
-        <w:keepLines w:val="0"/>
-        <w:pageBreakBefore w:val="0"/>
-        <w:widowControl w:val="0"/>
-        <w:pBdr>
-          <w:top w:space="0" w:sz="0" w:val="nil"/>
-          <w:left w:space="0" w:sz="0" w:val="nil"/>
-          <w:bottom w:space="0" w:sz="0" w:val="nil"/>
-          <w:right w:space="0" w:sz="0" w:val="nil"/>
-          <w:between w:space="0" w:sz="0" w:val="nil"/>
-        </w:pBdr>
-        <w:shd w:fill="auto" w:val="clear"/>
-        <w:spacing w:after="0" w:before="0" w:line="240" w:lineRule="auto"/>
-        <w:ind w:left="240" w:right="0" w:firstLine="0"/>
-        <w:jc w:val="left"/>
+        <w:spacing w:line="276" w:lineRule="auto"/>
+        <w:ind w:left="240" w:right="6474" w:firstLine="0"/>
         <w:rPr/>
       </w:pPr>
       <w:r>
         <w:rPr>
-          <w:rFonts w:ascii="Cambria" w:cs="Cambria" w:eastAsia="Cambria" w:hAnsi="Cambria"/>
-          <w:b w:val="0"/>
-          <w:i w:val="0"/>
-          <w:smallCaps w:val="0"/>
-          <w:strike w:val="0"/>
-          <w:color w:val="000000"/>
-          <w:sz w:val="22"/>
-          <w:szCs w:val="22"/>
-          <w:u w:val="none"/>
-          <w:shd w:fill="auto" w:val="clear"/>
-          <w:vertAlign w:val="baseline"/>
-          <w:rtl w:val="0"/>
-        </w:rPr>
-        <w:t xml:space="preserve">Offerta redatta da: </w:t>
-      </w:r>
-      <w:r>
-        <w:rPr>
-          <w:rtl w:val="0"/>
-        </w:rPr>
-        <w:t xml:space="preserve">{{ issued_by }}</w:t>
-      </w:r>
-      <w:r>
-        <w:rPr>
-          <w:rFonts w:ascii="Cambria" w:cs="Cambria" w:eastAsia="Cambria" w:hAnsi="Cambria"/>
-          <w:b w:val="0"/>
-          <w:i w:val="0"/>
-          <w:smallCaps w:val="0"/>
-          <w:strike w:val="0"/>
-          <w:color w:val="000000"/>
-          <w:sz w:val="22"/>
-          <w:szCs w:val="22"/>
-          <w:u w:val="none"/>
-          <w:shd w:fill="auto" w:val="clear"/>
-          <w:vertAlign w:val="baseline"/>
-          <w:rtl w:val="0"/>
-        </w:rPr>
-        <w:t xml:space="preserve">, </w:t>
-      </w:r>
-      <w:r>
-        <w:rPr>
-          <w:rtl w:val="0"/>
-        </w:rPr>
-        <w:t xml:space="preserve">{{ company }}</w:t>
+          <w:rtl w:val="0"/>
+        </w:rPr>
+        <w:t xml:space="preserve">Oggetto: {{ address }}</w:t>
+      </w:r>
+    </w:p>
+    <w:p>
+      <w:pPr>
+        <w:spacing w:line="276" w:lineRule="auto"/>
+        <w:ind w:left="240" w:right="6474" w:firstLine="0"/>
+        <w:rPr/>
+      </w:pPr>
+      <w:r>
+        <w:rPr>
+          <w:rtl w:val="0"/>
+        </w:rPr>
+        <w:t xml:space="preserve">Data: {{ date }}</w:t>
+      </w:r>
+    </w:p>
+    <w:p>
+      <w:pPr>
+        <w:ind w:left="240" w:firstLine="0"/>
+        <w:rPr/>
+      </w:pPr>
+      <w:r>
+        <w:rPr>
+          <w:rtl w:val="0"/>
+        </w:rPr>
+        <w:t xml:space="preserve">Offerta redatta da: {{ issued_by }}, {{ company }}</w:t>
+      </w:r>
+    </w:p>
+    <w:p>
+      <w:pPr>
+        <w:ind w:left="240" w:firstLine="0"/>
+        <w:rPr/>
+      </w:pPr>
+      <w:r>
+        <w:rPr>
+          <w:rtl w:val="0"/>
+        </w:rPr>
+      </w:r>
+    </w:p>
+    <w:p>
+      <w:pPr>
+        <w:ind w:left="240" w:firstLine="0"/>
+        <w:rPr/>
+      </w:pPr>
+      <w:r>
+        <w:rPr>
+          <w:rtl w:val="0"/>
+        </w:rPr>
+        <w:t xml:space="preserve">{{ quotation_intro }}</w:t>
+      </w:r>
+      <w:r>
+        <w:rPr>
+          <w:rtl w:val="0"/>
+        </w:rPr>
       </w:r>
     </w:p>
     <w:p>
@@ -695,7 +415,7 @@
     </w:p>
     <w:tbl>
       <w:tblPr>
-        <w:tblStyle w:val="Table2"/>
+        <w:tblStyle w:val="Table1"/>
         <w:tblW w:w="9735.0" w:type="dxa"/>
         <w:jc w:val="left"/>
         <w:tblInd w:w="140.0" w:type="dxa"/>
@@ -1351,11 +1071,6 @@
               </w:rPr>
               <w:t xml:space="preserve">Lavoro / TARIFFA Lavoro</w:t>
             </w:r>
-            <w:r>
-              <w:rPr>
-                <w:rtl w:val="0"/>
-              </w:rPr>
-            </w:r>
           </w:p>
         </w:tc>
         <w:tc>
@@ -1381,11 +1096,6 @@
               </w:rPr>
               <w:t xml:space="preserve">Quantità</w:t>
             </w:r>
-            <w:r>
-              <w:rPr>
-                <w:rtl w:val="0"/>
-              </w:rPr>
-            </w:r>
           </w:p>
         </w:tc>
         <w:tc>
@@ -1418,11 +1128,6 @@
               </w:rPr>
               <w:t xml:space="preserve">/unit</w:t>
             </w:r>
-            <w:r>
-              <w:rPr>
-                <w:rtl w:val="0"/>
-              </w:rPr>
-            </w:r>
           </w:p>
         </w:tc>
         <w:tc>
@@ -1447,11 +1152,6 @@
               </w:rPr>
               <w:t xml:space="preserve">Formula</w:t>
             </w:r>
-            <w:r>
-              <w:rPr>
-                <w:rtl w:val="0"/>
-              </w:rPr>
-            </w:r>
           </w:p>
         </w:tc>
         <w:tc>
@@ -1489,11 +1189,6 @@
                 <w:rtl w:val="0"/>
               </w:rPr>
               <w:t xml:space="preserve">)</w:t>
-            </w:r>
-            <w:r>
-              <w:rPr>
-                <w:rtl w:val="0"/>
-              </w:rPr>
             </w:r>
           </w:p>
         </w:tc>
@@ -2190,21 +1885,12 @@
     </w:p>
     <w:p>
       <w:pPr>
-        <w:spacing w:before="0" w:lineRule="auto"/>
-        <w:ind w:left="240" w:right="0" w:firstLine="0"/>
-        <w:jc w:val="left"/>
-        <w:rPr>
-          <w:rFonts w:ascii="Times New Roman" w:cs="Times New Roman" w:eastAsia="Times New Roman" w:hAnsi="Times New Roman"/>
+        <w:ind w:left="240" w:firstLine="0"/>
+        <w:rPr/>
+      </w:pPr>
+      <w:r>
+        <w:rPr>
           <w:b w:val="1"/>
-          <w:sz w:val="22"/>
-          <w:szCs w:val="22"/>
-        </w:rPr>
-      </w:pPr>
-      <w:r>
-        <w:rPr>
-          <w:b w:val="1"/>
-          <w:sz w:val="22"/>
-          <w:szCs w:val="22"/>
           <w:rtl w:val="0"/>
         </w:rPr>
         <w:t xml:space="preserve">TOTALE COMPLESSIVO: </w:t>
@@ -2217,7 +1903,7 @@
           <w:szCs w:val="20"/>
           <w:rtl w:val="0"/>
         </w:rPr>
-        <w:t xml:space="preserve">{{ price_total_gross }} + IVA {{ tax }} = {{ price_total_net }}</w:t>
+        <w:t xml:space="preserve">{{ application_price_before_vat }} {{ currency }} + IVA {{ vat }} % = {{ total_price }} {{ currency }}</w:t>
       </w:r>
       <w:r>
         <w:rPr>
@@ -2227,313 +1913,82 @@
     </w:p>
     <w:p>
       <w:pPr>
-        <w:keepNext w:val="0"/>
-        <w:keepLines w:val="0"/>
-        <w:pageBreakBefore w:val="0"/>
-        <w:widowControl w:val="0"/>
-        <w:pBdr>
-          <w:top w:space="0" w:sz="0" w:val="nil"/>
-          <w:left w:space="0" w:sz="0" w:val="nil"/>
-          <w:bottom w:space="0" w:sz="0" w:val="nil"/>
-          <w:right w:space="0" w:sz="0" w:val="nil"/>
-          <w:between w:space="0" w:sz="0" w:val="nil"/>
-        </w:pBdr>
-        <w:shd w:fill="auto" w:val="clear"/>
-        <w:spacing w:after="0" w:before="239" w:line="276" w:lineRule="auto"/>
-        <w:ind w:left="240" w:right="0" w:firstLine="0"/>
-        <w:jc w:val="left"/>
-        <w:rPr>
-          <w:rFonts w:ascii="Cambria" w:cs="Cambria" w:eastAsia="Cambria" w:hAnsi="Cambria"/>
-          <w:b w:val="0"/>
-          <w:i w:val="0"/>
-          <w:smallCaps w:val="0"/>
-          <w:strike w:val="0"/>
-          <w:color w:val="000000"/>
-          <w:sz w:val="22"/>
-          <w:szCs w:val="22"/>
-          <w:u w:val="none"/>
-          <w:shd w:fill="auto" w:val="clear"/>
-          <w:vertAlign w:val="baseline"/>
-        </w:rPr>
+        <w:spacing w:before="200" w:line="276" w:lineRule="auto"/>
+        <w:ind w:left="240" w:right="598" w:firstLine="0"/>
+        <w:rPr/>
       </w:pPr>
       <w:r>
         <w:rPr>
-          <w:rFonts w:ascii="Cambria" w:cs="Cambria" w:eastAsia="Cambria" w:hAnsi="Cambria"/>
-          <w:b w:val="0"/>
-          <w:i w:val="0"/>
-          <w:smallCaps w:val="0"/>
-          <w:strike w:val="0"/>
-          <w:color w:val="000000"/>
-          <w:sz w:val="22"/>
-          <w:szCs w:val="22"/>
-          <w:u w:val="none"/>
-          <w:shd w:fill="auto" w:val="clear"/>
-          <w:vertAlign w:val="baseline"/>
-          <w:rtl w:val="0"/>
-        </w:rPr>
-        <w:t xml:space="preserve">I prezzi indicati includono tutti gli attrezzi, materiali e </w:t>
-      </w:r>
-      <w:r>
-        <w:rPr>
-          <w:rFonts w:ascii="Cambria" w:cs="Cambria" w:eastAsia="Cambria" w:hAnsi="Cambria"/>
-          <w:b w:val="1"/>
-          <w:i w:val="0"/>
-          <w:smallCaps w:val="0"/>
-          <w:strike w:val="0"/>
-          <w:color w:val="000000"/>
-          <w:sz w:val="22"/>
-          <w:szCs w:val="22"/>
-          <w:u w:val="none"/>
-          <w:shd w:fill="auto" w:val="clear"/>
-          <w:vertAlign w:val="baseline"/>
-          <w:rtl w:val="0"/>
-        </w:rPr>
-        <w:t xml:space="preserve">oneri di smaltimento </w:t>
-      </w:r>
-      <w:r>
-        <w:rPr>
-          <w:rFonts w:ascii="Cambria" w:cs="Cambria" w:eastAsia="Cambria" w:hAnsi="Cambria"/>
-          <w:b w:val="0"/>
-          <w:i w:val="0"/>
-          <w:smallCaps w:val="0"/>
-          <w:strike w:val="0"/>
-          <w:color w:val="000000"/>
-          <w:sz w:val="22"/>
-          <w:szCs w:val="22"/>
-          <w:u w:val="none"/>
-          <w:shd w:fill="auto" w:val="clear"/>
-          <w:vertAlign w:val="baseline"/>
-          <w:rtl w:val="0"/>
-        </w:rPr>
-        <w:t xml:space="preserve">necessari per completare il lavoro a regola d’arte, secondo le misure del Vostro capitolato.</w:t>
+          <w:rtl w:val="0"/>
+        </w:rPr>
+        <w:t xml:space="preserve">Notes:</w:t>
       </w:r>
     </w:p>
     <w:p>
       <w:pPr>
-        <w:keepNext w:val="0"/>
-        <w:keepLines w:val="0"/>
-        <w:pageBreakBefore w:val="0"/>
-        <w:widowControl w:val="0"/>
-        <w:pBdr>
-          <w:top w:space="0" w:sz="0" w:val="nil"/>
-          <w:left w:space="0" w:sz="0" w:val="nil"/>
-          <w:bottom w:space="0" w:sz="0" w:val="nil"/>
-          <w:right w:space="0" w:sz="0" w:val="nil"/>
-          <w:between w:space="0" w:sz="0" w:val="nil"/>
-        </w:pBdr>
-        <w:shd w:fill="auto" w:val="clear"/>
-        <w:spacing w:after="0" w:before="200" w:line="276" w:lineRule="auto"/>
+        <w:spacing w:before="200" w:lineRule="auto"/>
         <w:ind w:left="240" w:right="598" w:firstLine="0"/>
-        <w:jc w:val="left"/>
-        <w:rPr>
-          <w:rFonts w:ascii="Cambria" w:cs="Cambria" w:eastAsia="Cambria" w:hAnsi="Cambria"/>
-          <w:b w:val="0"/>
-          <w:i w:val="0"/>
-          <w:smallCaps w:val="0"/>
-          <w:strike w:val="0"/>
-          <w:color w:val="000000"/>
-          <w:sz w:val="22"/>
-          <w:szCs w:val="22"/>
-          <w:u w:val="none"/>
-          <w:shd w:fill="auto" w:val="clear"/>
-          <w:vertAlign w:val="baseline"/>
-        </w:rPr>
+        <w:rPr/>
       </w:pPr>
       <w:r>
         <w:rPr>
-          <w:rFonts w:ascii="Cambria" w:cs="Cambria" w:eastAsia="Cambria" w:hAnsi="Cambria"/>
-          <w:b w:val="0"/>
-          <w:i w:val="0"/>
-          <w:smallCaps w:val="0"/>
-          <w:strike w:val="0"/>
-          <w:color w:val="000000"/>
-          <w:sz w:val="22"/>
-          <w:szCs w:val="22"/>
-          <w:u w:val="none"/>
-          <w:shd w:fill="auto" w:val="clear"/>
-          <w:vertAlign w:val="baseline"/>
-          <w:rtl w:val="0"/>
-        </w:rPr>
-        <w:t xml:space="preserve">In caso di esecuzione, sarà redatta una contabilità a consuntivo, verificata con la Direzione Lavori, basata sui prezzi unitari indicati e sulle misure effettivamente rilevate.</w:t>
+          <w:rtl w:val="0"/>
+        </w:rPr>
+        <w:t xml:space="preserve">{% for line in clauses_lines %}</w:t>
       </w:r>
     </w:p>
     <w:p>
       <w:pPr>
-        <w:keepNext w:val="0"/>
-        <w:keepLines w:val="0"/>
-        <w:pageBreakBefore w:val="0"/>
-        <w:widowControl w:val="0"/>
-        <w:pBdr>
-          <w:top w:space="0" w:sz="0" w:val="nil"/>
-          <w:left w:space="0" w:sz="0" w:val="nil"/>
-          <w:bottom w:space="0" w:sz="0" w:val="nil"/>
-          <w:right w:space="0" w:sz="0" w:val="nil"/>
-          <w:between w:space="0" w:sz="0" w:val="nil"/>
-        </w:pBdr>
-        <w:shd w:fill="auto" w:val="clear"/>
-        <w:spacing w:after="0" w:before="200" w:line="276" w:lineRule="auto"/>
         <w:ind w:left="240" w:right="598" w:firstLine="0"/>
-        <w:jc w:val="left"/>
-        <w:rPr>
-          <w:rFonts w:ascii="Cambria" w:cs="Cambria" w:eastAsia="Cambria" w:hAnsi="Cambria"/>
-          <w:b w:val="0"/>
-          <w:i w:val="0"/>
-          <w:smallCaps w:val="0"/>
-          <w:strike w:val="0"/>
-          <w:color w:val="000000"/>
-          <w:sz w:val="22"/>
-          <w:szCs w:val="22"/>
-          <w:u w:val="none"/>
-          <w:shd w:fill="auto" w:val="clear"/>
-          <w:vertAlign w:val="baseline"/>
-        </w:rPr>
+        <w:rPr/>
       </w:pPr>
       <w:r>
         <w:rPr>
-          <w:rFonts w:ascii="Cambria" w:cs="Cambria" w:eastAsia="Cambria" w:hAnsi="Cambria"/>
-          <w:b w:val="0"/>
-          <w:i w:val="0"/>
-          <w:smallCaps w:val="0"/>
-          <w:strike w:val="0"/>
-          <w:color w:val="000000"/>
-          <w:sz w:val="22"/>
-          <w:szCs w:val="22"/>
-          <w:u w:val="none"/>
-          <w:shd w:fill="auto" w:val="clear"/>
-          <w:vertAlign w:val="baseline"/>
-          <w:rtl w:val="0"/>
-        </w:rPr>
-        <w:t xml:space="preserve">Eventuali lavorazioni extra o variazioni non previste nel presente capitolato saranno quotate a parte.</w:t>
+          <w:rtl w:val="0"/>
+        </w:rPr>
+        <w:t xml:space="preserve">  {% if line.bold %}</w:t>
+      </w:r>
+      <w:r>
+        <w:rPr>
+          <w:b w:val="1"/>
+          <w:rtl w:val="0"/>
+        </w:rPr>
+        <w:t xml:space="preserve">{{ line.text }}</w:t>
+      </w:r>
+      <w:r>
+        <w:rPr>
+          <w:rtl w:val="0"/>
+        </w:rPr>
+        <w:t xml:space="preserve">{% else %}{{ line.text }}{% endif %}</w:t>
       </w:r>
     </w:p>
     <w:p>
       <w:pPr>
-        <w:keepNext w:val="0"/>
-        <w:keepLines w:val="0"/>
-        <w:pageBreakBefore w:val="0"/>
-        <w:widowControl w:val="0"/>
-        <w:pBdr>
-          <w:top w:space="0" w:sz="0" w:val="nil"/>
-          <w:left w:space="0" w:sz="0" w:val="nil"/>
-          <w:bottom w:space="0" w:sz="0" w:val="nil"/>
-          <w:right w:space="0" w:sz="0" w:val="nil"/>
-          <w:between w:space="0" w:sz="0" w:val="nil"/>
-        </w:pBdr>
-        <w:shd w:fill="auto" w:val="clear"/>
-        <w:spacing w:after="0" w:before="200" w:line="276" w:lineRule="auto"/>
         <w:ind w:left="240" w:right="598" w:firstLine="0"/>
-        <w:jc w:val="left"/>
-        <w:rPr>
-          <w:rFonts w:ascii="Cambria" w:cs="Cambria" w:eastAsia="Cambria" w:hAnsi="Cambria"/>
-          <w:b w:val="0"/>
-          <w:i w:val="0"/>
-          <w:smallCaps w:val="0"/>
-          <w:strike w:val="0"/>
-          <w:color w:val="000000"/>
-          <w:sz w:val="22"/>
-          <w:szCs w:val="22"/>
-          <w:u w:val="none"/>
-          <w:shd w:fill="auto" w:val="clear"/>
-          <w:vertAlign w:val="baseline"/>
-        </w:rPr>
+        <w:rPr/>
       </w:pPr>
       <w:r>
         <w:rPr>
-          <w:rFonts w:ascii="Cambria" w:cs="Cambria" w:eastAsia="Cambria" w:hAnsi="Cambria"/>
-          <w:b w:val="0"/>
-          <w:i w:val="0"/>
-          <w:smallCaps w:val="0"/>
-          <w:strike w:val="0"/>
-          <w:color w:val="000000"/>
-          <w:sz w:val="22"/>
-          <w:szCs w:val="22"/>
-          <w:u w:val="none"/>
-          <w:shd w:fill="auto" w:val="clear"/>
-          <w:vertAlign w:val="baseline"/>
-          <w:rtl w:val="0"/>
-        </w:rPr>
-        <w:t xml:space="preserve">L’impresa garantirà l’assistenza tecnica e l’uso di materiali conformi alle normative vigenti.A Vs carico: la fornitura di acqua, uno spazio dove riporre i materiali e gli attrezzi, eventuale occupazione suolo pubblico, autorizzazioni, iva.</w:t>
+          <w:rtl w:val="0"/>
+        </w:rPr>
+        <w:t xml:space="preserve">{% endfor %}</w:t>
       </w:r>
     </w:p>
     <w:p>
       <w:pPr>
-        <w:keepNext w:val="0"/>
-        <w:keepLines w:val="0"/>
-        <w:pageBreakBefore w:val="0"/>
-        <w:widowControl w:val="0"/>
-        <w:pBdr>
-          <w:top w:space="0" w:sz="0" w:val="nil"/>
-          <w:left w:space="0" w:sz="0" w:val="nil"/>
-          <w:bottom w:space="0" w:sz="0" w:val="nil"/>
-          <w:right w:space="0" w:sz="0" w:val="nil"/>
-          <w:between w:space="0" w:sz="0" w:val="nil"/>
-        </w:pBdr>
-        <w:shd w:fill="auto" w:val="clear"/>
-        <w:spacing w:after="0" w:before="200" w:line="463" w:lineRule="auto"/>
-        <w:ind w:left="240" w:right="598" w:firstLine="0"/>
-        <w:jc w:val="left"/>
-        <w:rPr>
-          <w:rFonts w:ascii="Cambria" w:cs="Cambria" w:eastAsia="Cambria" w:hAnsi="Cambria"/>
-          <w:b w:val="0"/>
-          <w:i w:val="0"/>
-          <w:smallCaps w:val="0"/>
-          <w:strike w:val="0"/>
-          <w:color w:val="000000"/>
-          <w:sz w:val="22"/>
-          <w:szCs w:val="22"/>
-          <w:u w:val="none"/>
-          <w:shd w:fill="auto" w:val="clear"/>
-          <w:vertAlign w:val="baseline"/>
-        </w:rPr>
+        <w:ind w:right="598"/>
+        <w:rPr/>
       </w:pPr>
       <w:r>
         <w:rPr>
-          <w:rFonts w:ascii="Cambria" w:cs="Cambria" w:eastAsia="Cambria" w:hAnsi="Cambria"/>
-          <w:b w:val="0"/>
-          <w:i w:val="0"/>
-          <w:smallCaps w:val="0"/>
-          <w:strike w:val="0"/>
-          <w:color w:val="000000"/>
-          <w:sz w:val="22"/>
-          <w:szCs w:val="22"/>
-          <w:u w:val="none"/>
-          <w:shd w:fill="auto" w:val="clear"/>
-          <w:vertAlign w:val="baseline"/>
-          <w:rtl w:val="0"/>
-        </w:rPr>
-        <w:t xml:space="preserve">Modalità di pagamento: acconto 40% alla conferma d’ordine e 30% alla conclusione. Ringraziando per l’attenzione, porgiamo cordiali saluti.</w:t>
+          <w:rtl w:val="0"/>
+        </w:rPr>
       </w:r>
     </w:p>
     <w:p>
       <w:pPr>
-        <w:keepNext w:val="0"/>
-        <w:keepLines w:val="0"/>
-        <w:pageBreakBefore w:val="0"/>
-        <w:widowControl w:val="0"/>
-        <w:pBdr>
-          <w:top w:space="0" w:sz="0" w:val="nil"/>
-          <w:left w:space="0" w:sz="0" w:val="nil"/>
-          <w:bottom w:space="0" w:sz="0" w:val="nil"/>
-          <w:right w:space="0" w:sz="0" w:val="nil"/>
-          <w:between w:space="0" w:sz="0" w:val="nil"/>
-        </w:pBdr>
-        <w:shd w:fill="auto" w:val="clear"/>
-        <w:spacing w:after="0" w:before="36" w:line="240" w:lineRule="auto"/>
-        <w:ind w:left="0" w:right="0" w:firstLine="0"/>
-        <w:jc w:val="left"/>
-        <w:rPr>
-          <w:rFonts w:ascii="Cambria" w:cs="Cambria" w:eastAsia="Cambria" w:hAnsi="Cambria"/>
-          <w:b w:val="0"/>
-          <w:i w:val="0"/>
-          <w:smallCaps w:val="0"/>
-          <w:strike w:val="0"/>
-          <w:color w:val="000000"/>
-          <w:sz w:val="22"/>
-          <w:szCs w:val="22"/>
-          <w:u w:val="none"/>
-          <w:shd w:fill="auto" w:val="clear"/>
-          <w:vertAlign w:val="baseline"/>
-        </w:rPr>
+        <w:ind w:right="598"/>
+        <w:rPr/>
       </w:pPr>
       <w:r>
         <w:rPr>
@@ -2543,84 +1998,81 @@
     </w:p>
     <w:p>
       <w:pPr>
-        <w:keepNext w:val="0"/>
-        <w:keepLines w:val="0"/>
-        <w:pageBreakBefore w:val="0"/>
-        <w:widowControl w:val="0"/>
-        <w:pBdr>
-          <w:top w:space="0" w:sz="0" w:val="nil"/>
-          <w:left w:space="0" w:sz="0" w:val="nil"/>
-          <w:bottom w:space="0" w:sz="0" w:val="nil"/>
-          <w:right w:space="0" w:sz="0" w:val="nil"/>
-          <w:between w:space="0" w:sz="0" w:val="nil"/>
-        </w:pBdr>
-        <w:shd w:fill="auto" w:val="clear"/>
-        <w:spacing w:after="0" w:before="0" w:line="240" w:lineRule="auto"/>
-        <w:ind w:left="240" w:right="0" w:firstLine="0"/>
-        <w:jc w:val="left"/>
-        <w:rPr>
-          <w:rFonts w:ascii="Cambria" w:cs="Cambria" w:eastAsia="Cambria" w:hAnsi="Cambria"/>
-          <w:b w:val="0"/>
-          <w:i w:val="0"/>
-          <w:smallCaps w:val="0"/>
-          <w:strike w:val="0"/>
-          <w:color w:val="000000"/>
-          <w:sz w:val="22"/>
-          <w:szCs w:val="22"/>
-          <w:u w:val="none"/>
-          <w:shd w:fill="auto" w:val="clear"/>
-          <w:vertAlign w:val="baseline"/>
-        </w:rPr>
+        <w:spacing w:line="276" w:lineRule="auto"/>
+        <w:ind w:right="6474"/>
+        <w:rPr/>
       </w:pPr>
       <w:r>
         <w:rPr>
-          <w:rFonts w:ascii="Cambria" w:cs="Cambria" w:eastAsia="Cambria" w:hAnsi="Cambria"/>
-          <w:b w:val="0"/>
-          <w:i w:val="0"/>
-          <w:smallCaps w:val="0"/>
-          <w:strike w:val="0"/>
-          <w:color w:val="000000"/>
-          <w:sz w:val="22"/>
-          <w:szCs w:val="22"/>
-          <w:u w:val="none"/>
-          <w:shd w:fill="auto" w:val="clear"/>
-          <w:vertAlign w:val="baseline"/>
-          <w:rtl w:val="0"/>
-        </w:rPr>
-        <w:t xml:space="preserve">Firma:</w:t>
+          <w:rtl w:val="0"/>
+        </w:rPr>
+        <w:t xml:space="preserve">Oggetto: {{ address }}</w:t>
       </w:r>
     </w:p>
     <w:p>
       <w:pPr>
-        <w:keepNext w:val="0"/>
-        <w:keepLines w:val="0"/>
-        <w:pageBreakBefore w:val="0"/>
-        <w:widowControl w:val="0"/>
-        <w:pBdr>
-          <w:top w:space="0" w:sz="0" w:val="nil"/>
-          <w:left w:space="0" w:sz="0" w:val="nil"/>
-          <w:bottom w:space="0" w:sz="0" w:val="nil"/>
-          <w:right w:space="0" w:sz="0" w:val="nil"/>
-          <w:between w:space="0" w:sz="0" w:val="nil"/>
-        </w:pBdr>
-        <w:shd w:fill="auto" w:val="clear"/>
-        <w:spacing w:after="0" w:before="0" w:line="240" w:lineRule="auto"/>
-        <w:ind w:left="0" w:right="0" w:firstLine="0"/>
-        <w:jc w:val="left"/>
-        <w:rPr>
-          <w:rFonts w:ascii="Cambria" w:cs="Cambria" w:eastAsia="Cambria" w:hAnsi="Cambria"/>
-          <w:b w:val="0"/>
-          <w:i w:val="0"/>
-          <w:smallCaps w:val="0"/>
-          <w:strike w:val="0"/>
-          <w:color w:val="000000"/>
+        <w:spacing w:line="276" w:lineRule="auto"/>
+        <w:ind w:right="6474"/>
+        <w:rPr/>
+      </w:pPr>
+      <w:r>
+        <w:rPr>
+          <w:rtl w:val="0"/>
+        </w:rPr>
+        <w:t xml:space="preserve">Data: {{ date }}</w:t>
+      </w:r>
+    </w:p>
+    <w:p>
+      <w:pPr>
+        <w:spacing w:before="36" w:lineRule="auto"/>
+        <w:rPr/>
+      </w:pPr>
+      <w:r>
+        <w:rPr>
+          <w:rtl w:val="0"/>
+        </w:rPr>
+      </w:r>
+    </w:p>
+    <w:p>
+      <w:pPr>
+        <w:ind w:left="240" w:firstLine="0"/>
+        <w:rPr/>
+      </w:pPr>
+      <w:r>
+        <w:rPr>
+          <w:rtl w:val="0"/>
+        </w:rPr>
+        <w:t xml:space="preserve">Firma:</w:t>
+      </w:r>
+    </w:p>
+    <w:p>
+      <w:pPr>
+        <w:rPr>
           <w:sz w:val="20"/>
           <w:szCs w:val="20"/>
-          <w:u w:val="none"/>
-          <w:shd w:fill="auto" w:val="clear"/>
-          <w:vertAlign w:val="baseline"/>
         </w:rPr>
       </w:pPr>
+      <w:r>
+        <w:rPr>
+          <w:rtl w:val="0"/>
+        </w:rPr>
+      </w:r>
+    </w:p>
+    <w:p>
+      <w:pPr>
+        <w:spacing w:before="39" w:lineRule="auto"/>
+        <w:rPr>
+          <w:b w:val="1"/>
+        </w:rPr>
+      </w:pPr>
+      <w:r>
+        <w:rPr>
+          <w:sz w:val="20"/>
+          <w:szCs w:val="20"/>
+          <w:rtl w:val="0"/>
+        </w:rPr>
+        <w:t xml:space="preserve">{{ signature }}</w:t>
+      </w:r>
       <w:r>
         <w:rPr>
           <w:rtl w:val="0"/>
@@ -2645,27 +2097,9 @@
         <w:ind w:left="0" w:right="0" w:firstLine="0"/>
         <w:jc w:val="left"/>
         <w:rPr>
-          <w:rFonts w:ascii="Cambria" w:cs="Cambria" w:eastAsia="Cambria" w:hAnsi="Cambria"/>
-          <w:b w:val="0"/>
-          <w:i w:val="0"/>
-          <w:smallCaps w:val="0"/>
-          <w:strike w:val="0"/>
-          <w:color w:val="000000"/>
-          <w:sz w:val="20"/>
-          <w:szCs w:val="20"/>
-          <w:u w:val="none"/>
-          <w:shd w:fill="auto" w:val="clear"/>
-          <w:vertAlign w:val="baseline"/>
+          <w:b w:val="1"/>
         </w:rPr>
       </w:pPr>
-      <w:r>
-        <w:rPr>
-          <w:sz w:val="20"/>
-          <w:szCs w:val="20"/>
-          <w:rtl w:val="0"/>
-        </w:rPr>
-        <w:t xml:space="preserve">{{ signature }}</w:t>
-      </w:r>
       <w:r>
         <w:rPr>
           <w:rtl w:val="0"/>
@@ -2683,6 +2117,312 @@
 
 <file path=word/header1.xml><?xml version="1.0" encoding="utf-8"?>
 <w:hdr xmlns:mc="http://schemas.openxmlformats.org/markup-compatibility/2006" xmlns:o="urn:schemas-microsoft-com:office:office" xmlns:r="http://schemas.openxmlformats.org/officeDocument/2006/relationships" xmlns:m="http://schemas.openxmlformats.org/officeDocument/2006/math" xmlns:v="urn:schemas-microsoft-com:vml" xmlns:wp="http://schemas.openxmlformats.org/drawingml/2006/wordprocessingDrawing" xmlns:w10="urn:schemas-microsoft-com:office:word" xmlns:w="http://schemas.openxmlformats.org/wordprocessingml/2006/main" xmlns:wne="http://schemas.microsoft.com/office/word/2006/wordml" xmlns:sl="http://schemas.openxmlformats.org/schemaLibrary/2006/main" xmlns:a="http://schemas.openxmlformats.org/drawingml/2006/main" xmlns:pic="http://schemas.openxmlformats.org/drawingml/2006/picture" xmlns:c="http://schemas.openxmlformats.org/drawingml/2006/chart" xmlns:lc="http://schemas.openxmlformats.org/drawingml/2006/lockedCanvas" xmlns:dgm="http://schemas.openxmlformats.org/drawingml/2006/diagram" xmlns:wps="http://schemas.microsoft.com/office/word/2010/wordprocessingShape" xmlns:wpg="http://schemas.microsoft.com/office/word/2010/wordprocessingGroup" xmlns:w14="http://schemas.microsoft.com/office/word/2010/wordml" xmlns:w15="http://schemas.microsoft.com/office/word/2012/wordml" xmlns:w16="http://schemas.microsoft.com/office/word/2018/wordml" xmlns:w16cex="http://schemas.microsoft.com/office/word/2018/wordml/cex" xmlns:w16cid="http://schemas.microsoft.com/office/word/2016/wordml/cid" xmlns="http://schemas.microsoft.com/office/tasks/2019/documenttasks" xmlns:cr="http://schemas.microsoft.com/office/comments/2020/reactions">
+  <w:p>
+    <w:pPr>
+      <w:rPr/>
+    </w:pPr>
+    <w:r>
+      <w:rPr>
+        <w:rtl w:val="0"/>
+      </w:rPr>
+    </w:r>
+  </w:p>
+  <w:sdt>
+    <w:sdtPr>
+      <w:lock w:val="contentLocked"/>
+      <w:id w:val="1134498380"/>
+      <w:tag w:val="goog_rdk_0"/>
+    </w:sdtPr>
+    <w:sdtContent>
+      <w:tbl>
+        <w:tblPr>
+          <w:tblStyle w:val="Table2"/>
+          <w:tblpPr w:leftFromText="180" w:rightFromText="180" w:topFromText="180" w:bottomFromText="180" w:vertAnchor="text" w:horzAnchor="text" w:tblpX="0" w:tblpY="0"/>
+          <w:tblW w:w="10125.0" w:type="dxa"/>
+          <w:jc w:val="left"/>
+          <w:tblInd w:w="60.0" w:type="dxa"/>
+          <w:tblBorders>
+            <w:top w:color="000000" w:space="0" w:sz="8" w:val="single"/>
+            <w:left w:color="000000" w:space="0" w:sz="8" w:val="single"/>
+            <w:bottom w:color="000000" w:space="0" w:sz="8" w:val="single"/>
+            <w:right w:color="000000" w:space="0" w:sz="8" w:val="single"/>
+            <w:insideH w:color="000000" w:space="0" w:sz="8" w:val="single"/>
+            <w:insideV w:color="000000" w:space="0" w:sz="8" w:val="single"/>
+          </w:tblBorders>
+          <w:tblLayout w:type="fixed"/>
+          <w:tblLook w:val="0600"/>
+        </w:tblPr>
+        <w:tblGrid>
+          <w:gridCol w:w="5340"/>
+          <w:gridCol w:w="4785"/>
+          <w:tblGridChange w:id="0">
+            <w:tblGrid>
+              <w:gridCol w:w="5340"/>
+              <w:gridCol w:w="4785"/>
+            </w:tblGrid>
+          </w:tblGridChange>
+        </w:tblGrid>
+        <w:tr>
+          <w:trPr>
+            <w:cantSplit w:val="0"/>
+            <w:trHeight w:val="315" w:hRule="atLeast"/>
+            <w:tblHeader w:val="0"/>
+          </w:trPr>
+          <w:tc>
+            <w:tcPr>
+              <w:tcBorders>
+                <w:top w:color="ffffff" w:space="0" w:sz="8" w:val="single"/>
+                <w:left w:color="ffffff" w:space="0" w:sz="8" w:val="single"/>
+                <w:bottom w:color="ffffff" w:space="0" w:sz="8" w:val="single"/>
+                <w:right w:color="ffffff" w:space="0" w:sz="8" w:val="single"/>
+              </w:tcBorders>
+            </w:tcPr>
+            <w:p>
+              <w:pPr>
+                <w:pStyle w:val="Title"/>
+                <w:ind w:left="0"/>
+                <w:rPr/>
+              </w:pPr>
+              <w:bookmarkStart w:colFirst="0" w:colLast="0" w:name="_heading=h.jtgdd3kzlbmk" w:id="1"/>
+              <w:bookmarkEnd w:id="1"/>
+              <w:r>
+                <w:rPr>
+                  <w:color w:val="666666"/>
+                  <w:sz w:val="18"/>
+                  <w:szCs w:val="18"/>
+                  <w:rtl w:val="0"/>
+                </w:rPr>
+                <w:t xml:space="preserve">{{ company }}</w:t>
+              </w:r>
+              <w:r>
+                <w:rPr>
+                  <w:rtl w:val="0"/>
+                </w:rPr>
+              </w:r>
+            </w:p>
+          </w:tc>
+          <w:tc>
+            <w:tcPr>
+              <w:vMerge w:val="restart"/>
+              <w:tcBorders>
+                <w:top w:color="ffffff" w:space="0" w:sz="8" w:val="single"/>
+                <w:left w:color="ffffff" w:space="0" w:sz="8" w:val="single"/>
+                <w:bottom w:color="ffffff" w:space="0" w:sz="8" w:val="single"/>
+                <w:right w:color="ffffff" w:space="0" w:sz="8" w:val="single"/>
+              </w:tcBorders>
+            </w:tcPr>
+            <w:p>
+              <w:pPr>
+                <w:pStyle w:val="Title"/>
+                <w:ind w:left="0"/>
+                <w:jc w:val="right"/>
+                <w:rPr/>
+              </w:pPr>
+              <w:bookmarkStart w:colFirst="0" w:colLast="0" w:name="_heading=h.djszlyabms7k" w:id="2"/>
+              <w:bookmarkEnd w:id="2"/>
+              <w:r>
+                <w:rPr>
+                  <w:color w:val="666666"/>
+                  <w:sz w:val="18"/>
+                  <w:szCs w:val="18"/>
+                  <w:rtl w:val="0"/>
+                </w:rPr>
+                <w:t xml:space="preserve">{{ logo }}</w:t>
+              </w:r>
+              <w:r>
+                <w:rPr>
+                  <w:rtl w:val="0"/>
+                </w:rPr>
+              </w:r>
+            </w:p>
+          </w:tc>
+        </w:tr>
+        <w:tr>
+          <w:trPr>
+            <w:cantSplit w:val="0"/>
+            <w:trHeight w:val="300" w:hRule="atLeast"/>
+            <w:tblHeader w:val="0"/>
+          </w:trPr>
+          <w:tc>
+            <w:tcPr>
+              <w:tcBorders>
+                <w:top w:color="ffffff" w:space="0" w:sz="8" w:val="single"/>
+                <w:left w:color="ffffff" w:space="0" w:sz="8" w:val="single"/>
+                <w:bottom w:color="ffffff" w:space="0" w:sz="8" w:val="single"/>
+                <w:right w:color="ffffff" w:space="0" w:sz="8" w:val="single"/>
+              </w:tcBorders>
+            </w:tcPr>
+            <w:p>
+              <w:pPr>
+                <w:pStyle w:val="Title"/>
+                <w:ind w:left="0"/>
+                <w:rPr/>
+              </w:pPr>
+              <w:bookmarkStart w:colFirst="0" w:colLast="0" w:name="_heading=h.p3swwxmb42b6" w:id="3"/>
+              <w:bookmarkEnd w:id="3"/>
+              <w:r>
+                <w:rPr>
+                  <w:color w:val="666666"/>
+                  <w:sz w:val="18"/>
+                  <w:szCs w:val="18"/>
+                  <w:rtl w:val="0"/>
+                </w:rPr>
+                <w:t xml:space="preserve">{{ address }}</w:t>
+              </w:r>
+              <w:r>
+                <w:rPr>
+                  <w:rtl w:val="0"/>
+                </w:rPr>
+              </w:r>
+            </w:p>
+          </w:tc>
+          <w:tc>
+            <w:tcPr>
+              <w:vMerge w:val="continue"/>
+              <w:tcBorders>
+                <w:top w:color="ffffff" w:space="0" w:sz="8" w:val="single"/>
+                <w:left w:color="ffffff" w:space="0" w:sz="8" w:val="single"/>
+                <w:bottom w:color="ffffff" w:space="0" w:sz="8" w:val="single"/>
+                <w:right w:color="ffffff" w:space="0" w:sz="8" w:val="single"/>
+              </w:tcBorders>
+            </w:tcPr>
+            <w:p>
+              <w:pPr>
+                <w:spacing w:line="276" w:lineRule="auto"/>
+                <w:rPr/>
+              </w:pPr>
+              <w:r>
+                <w:rPr>
+                  <w:rtl w:val="0"/>
+                </w:rPr>
+              </w:r>
+            </w:p>
+          </w:tc>
+        </w:tr>
+        <w:tr>
+          <w:trPr>
+            <w:cantSplit w:val="0"/>
+            <w:trHeight w:val="255" w:hRule="atLeast"/>
+            <w:tblHeader w:val="0"/>
+          </w:trPr>
+          <w:tc>
+            <w:tcPr>
+              <w:tcBorders>
+                <w:top w:color="ffffff" w:space="0" w:sz="8" w:val="single"/>
+                <w:left w:color="ffffff" w:space="0" w:sz="8" w:val="single"/>
+                <w:bottom w:color="ffffff" w:space="0" w:sz="8" w:val="single"/>
+                <w:right w:color="ffffff" w:space="0" w:sz="8" w:val="single"/>
+              </w:tcBorders>
+            </w:tcPr>
+            <w:p>
+              <w:pPr>
+                <w:pStyle w:val="Title"/>
+                <w:ind w:left="0"/>
+                <w:rPr/>
+              </w:pPr>
+              <w:bookmarkStart w:colFirst="0" w:colLast="0" w:name="_heading=h.rk7xm4opjgag" w:id="4"/>
+              <w:bookmarkEnd w:id="4"/>
+              <w:r>
+                <w:rPr>
+                  <w:color w:val="666666"/>
+                  <w:sz w:val="18"/>
+                  <w:szCs w:val="18"/>
+                  <w:rtl w:val="0"/>
+                </w:rPr>
+                <w:t xml:space="preserve">Mail: {{ email }}</w:t>
+              </w:r>
+              <w:r>
+                <w:rPr>
+                  <w:rtl w:val="0"/>
+                </w:rPr>
+              </w:r>
+            </w:p>
+          </w:tc>
+          <w:tc>
+            <w:tcPr>
+              <w:vMerge w:val="continue"/>
+              <w:tcBorders>
+                <w:top w:color="ffffff" w:space="0" w:sz="8" w:val="single"/>
+                <w:left w:color="ffffff" w:space="0" w:sz="8" w:val="single"/>
+                <w:bottom w:color="ffffff" w:space="0" w:sz="8" w:val="single"/>
+                <w:right w:color="ffffff" w:space="0" w:sz="8" w:val="single"/>
+              </w:tcBorders>
+            </w:tcPr>
+            <w:p>
+              <w:pPr>
+                <w:spacing w:line="276" w:lineRule="auto"/>
+                <w:rPr/>
+              </w:pPr>
+              <w:r>
+                <w:rPr>
+                  <w:rtl w:val="0"/>
+                </w:rPr>
+              </w:r>
+            </w:p>
+          </w:tc>
+        </w:tr>
+        <w:tr>
+          <w:trPr>
+            <w:cantSplit w:val="0"/>
+            <w:trHeight w:val="272.919921875" w:hRule="atLeast"/>
+            <w:tblHeader w:val="0"/>
+          </w:trPr>
+          <w:tc>
+            <w:tcPr>
+              <w:tcBorders>
+                <w:top w:color="ffffff" w:space="0" w:sz="8" w:val="single"/>
+                <w:left w:color="ffffff" w:space="0" w:sz="8" w:val="single"/>
+                <w:bottom w:color="ffffff" w:space="0" w:sz="8" w:val="single"/>
+                <w:right w:color="ffffff" w:space="0" w:sz="8" w:val="single"/>
+              </w:tcBorders>
+            </w:tcPr>
+            <w:p>
+              <w:pPr>
+                <w:pStyle w:val="Title"/>
+                <w:ind w:left="0"/>
+                <w:rPr>
+                  <w:color w:val="666666"/>
+                  <w:sz w:val="18"/>
+                  <w:szCs w:val="18"/>
+                </w:rPr>
+              </w:pPr>
+              <w:bookmarkStart w:colFirst="0" w:colLast="0" w:name="_heading=h.iekyby9909eg" w:id="5"/>
+              <w:bookmarkEnd w:id="5"/>
+              <w:r>
+                <w:rPr>
+                  <w:color w:val="666666"/>
+                  <w:sz w:val="18"/>
+                  <w:szCs w:val="18"/>
+                  <w:rtl w:val="0"/>
+                </w:rPr>
+                <w:t xml:space="preserve">PEC: {{ pec_email }}</w:t>
+              </w:r>
+            </w:p>
+          </w:tc>
+          <w:tc>
+            <w:tcPr>
+              <w:tcBorders>
+                <w:top w:color="ffffff" w:space="0" w:sz="8" w:val="single"/>
+                <w:left w:color="ffffff" w:space="0" w:sz="8" w:val="single"/>
+                <w:bottom w:color="ffffff" w:space="0" w:sz="8" w:val="single"/>
+                <w:right w:color="ffffff" w:space="0" w:sz="8" w:val="single"/>
+              </w:tcBorders>
+            </w:tcPr>
+            <w:p>
+              <w:pPr>
+                <w:rPr/>
+              </w:pPr>
+              <w:r>
+                <w:rPr>
+                  <w:rtl w:val="0"/>
+                </w:rPr>
+              </w:r>
+            </w:p>
+          </w:tc>
+        </w:tr>
+      </w:tbl>
+    </w:sdtContent>
+  </w:sdt>
   <w:p>
     <w:pPr>
       <w:rPr/>
@@ -2840,6 +2580,20 @@
       <w:szCs w:val="52"/>
     </w:rPr>
   </w:style>
+  <w:style w:type="table" w:styleId="TableNormal" w:default="1">
+    <w:name w:val="TableNormal"/>
+    <w:tblPr>
+      <w:tblCellMar>
+        <w:top w:w="100.0" w:type="dxa"/>
+        <w:left w:w="100.0" w:type="dxa"/>
+        <w:bottom w:w="100.0" w:type="dxa"/>
+        <w:right w:w="100.0" w:type="dxa"/>
+      </w:tblCellMar>
+    </w:tblPr>
+  </w:style>
+  <w:style w:type="paragraph" w:styleId="Normal" w:default="1">
+    <w:name w:val="normal"/>
+  </w:style>
   <w:style w:type="paragraph" w:styleId="Normal" w:default="1">
     <w:name w:val="normal"/>
   </w:style>
@@ -2938,6 +2692,26 @@
       </w:tblCellMar>
     </w:tblPr>
   </w:style>
+  <w:style w:type="table" w:styleId="Table1">
+    <w:basedOn w:val="TableNormal"/>
+    <w:tblPr>
+      <w:tblStyleRowBandSize w:val="1"/>
+      <w:tblStyleColBandSize w:val="1"/>
+    </w:tblPr>
+  </w:style>
+  <w:style w:type="table" w:styleId="Table2">
+    <w:basedOn w:val="TableNormal"/>
+    <w:tblPr>
+      <w:tblStyleRowBandSize w:val="1"/>
+      <w:tblStyleColBandSize w:val="1"/>
+      <w:tblCellMar>
+        <w:top w:w="0.0" w:type="dxa"/>
+        <w:left w:w="0.0" w:type="dxa"/>
+        <w:bottom w:w="0.0" w:type="dxa"/>
+        <w:right w:w="0.0" w:type="dxa"/>
+      </w:tblCellMar>
+    </w:tblPr>
+  </w:style>
   <w:style w:type="paragraph" w:styleId="Subtitle">
     <w:name w:val="Subtitle"/>
     <w:basedOn w:val="Normal"/>
@@ -2961,6 +2735,12 @@
     <w:tblPr>
       <w:tblStyleRowBandSize w:val="1"/>
       <w:tblStyleColBandSize w:val="1"/>
+      <w:tblCellMar>
+        <w:top w:w="0.0" w:type="dxa"/>
+        <w:left w:w="0.0" w:type="dxa"/>
+        <w:bottom w:w="0.0" w:type="dxa"/>
+        <w:right w:w="0.0" w:type="dxa"/>
+      </w:tblCellMar>
     </w:tblPr>
   </w:style>
   <w:style w:type="table" w:styleId="Table2">
@@ -3264,7 +3044,7 @@
 
 <file path=customXML/item1.xml><?xml version="1.0" encoding="utf-8"?>
 <go:gDocsCustomXmlDataStorage xmlns:go="http://customooxmlschemas.google.com/" xmlns:r="http://schemas.openxmlformats.org/officeDocument/2006/relationships" uri="GoogleDocsCustomDataVersion2">
-  <go:docsCustomData xmlns:go="http://customooxmlschemas.google.com/" roundtripDataSignature="AMtx7mg166kVY784yQtPtzQUlyAib3ORZw==">CgMxLjAaHwoBMBIaChgICVIUChJ0YWJsZS5tdnk1N2VibzdtdXoyDmgub2UxOTZnNWU4dzF0Mg5oLjdxMTA1aTQ1eTEyMDIOaC5ocXhvYnc3ZTE2YXUyDmguMzU1aWtzY3ljMHZ6OAByITEtNWFEQWdiWHZQUm4wcDFSZ2xFZDgzY1dfVmxpN0xQcA==</go:docsCustomData>
+  <go:docsCustomData xmlns:go="http://customooxmlschemas.google.com/" roundtripDataSignature="AMtx7mgkpnd23HIG9BGx+xKUPJhpWpeXbA==">CgMxLjAaHwoBMBIaChgICVIUChJ0YWJsZS56YzN6ZnJ3ZGx0OGIyDmgud2R4ODNkcTJodXhyMg5oLmp0Z2RkM2t6bGJtazIOaC5kanN6bHlhYm1zN2syDmgucDNzd3d4bWI0MmI2Mg5oLnJrN3htNG9wamdhZzIOaC5pZWt5Ynk5OTA5ZWc4AHIhMU5YMXNaTS11N2xJOHpsY0FyTmVma3h6LTMtcTRWdy1a</go:docsCustomData>
 </go:gDocsCustomXmlDataStorage>
 </file>
 

</xml_diff>